<commit_message>
Modified Documentation and Example input files
Removed figures from Documentation. Need to make new ones
</commit_message>
<xml_diff>
--- a/Visualization Tool Documentation - Chemkin.docx
+++ b/Visualization Tool Documentation - Chemkin.docx
@@ -279,8 +279,6 @@
           <w:t xml:space="preserve"> page</w:t>
         </w:r>
       </w:hyperlink>
-      <w:bookmarkStart w:id="2" w:name="_GoBack"/>
-      <w:bookmarkEnd w:id="2"/>
       <w:r>
         <w:rPr>
           <w:sz w:val="28"/>
@@ -561,8 +559,8 @@
           <w:color w:val="auto"/>
         </w:rPr>
       </w:pPr>
-      <w:bookmarkStart w:id="3" w:name="OLE_LINK3"/>
-      <w:bookmarkStart w:id="4" w:name="OLE_LINK4"/>
+      <w:bookmarkStart w:id="2" w:name="OLE_LINK3"/>
+      <w:bookmarkStart w:id="3" w:name="OLE_LINK4"/>
       <w:r>
         <w:rPr>
           <w:b/>
@@ -572,8 +570,8 @@
         <w:t>Modifications to input files</w:t>
       </w:r>
     </w:p>
+    <w:bookmarkEnd w:id="2"/>
     <w:bookmarkEnd w:id="3"/>
-    <w:bookmarkEnd w:id="4"/>
     <w:p>
       <w:pPr>
         <w:rPr>
@@ -624,7 +622,7 @@
             <v:path o:extrusionok="f" gradientshapeok="t" o:connecttype="rect"/>
             <o:lock v:ext="edit" aspectratio="t"/>
           </v:shapetype>
-          <v:shape id="_x0000_i1025" type="#_x0000_t75" style="width:467.15pt;height:288.85pt">
+          <v:shape id="_x0000_i1025" type="#_x0000_t75" style="width:467.45pt;height:289.05pt">
             <v:imagedata r:id="rId8" o:title="tube"/>
           </v:shape>
         </w:pict>
@@ -923,17 +921,6 @@
           <w:sz w:val="28"/>
         </w:rPr>
       </w:pPr>
-      <w:r>
-        <w:rPr>
-          <w:noProof/>
-        </w:rPr>
-        <w:pict>
-          <v:shape id="_x0000_s1026" type="#_x0000_t75" style="position:absolute;margin-left:0;margin-top:0;width:312.3pt;height:6in;z-index:251659264;mso-position-horizontal:center;mso-position-horizontal-relative:margin;mso-position-vertical:bottom;mso-position-vertical-relative:margin">
-            <v:imagedata r:id="rId9" o:title="Visualization_example"/>
-            <w10:wrap type="topAndBottom" anchorx="margin" anchory="margin"/>
-          </v:shape>
-        </w:pict>
-      </w:r>
     </w:p>
     <w:p>
       <w:pPr>
@@ -946,7 +933,6 @@
         <w:rPr>
           <w:sz w:val="28"/>
         </w:rPr>
-        <w:lastRenderedPageBreak/>
         <w:t xml:space="preserve">The species are </w:t>
       </w:r>
       <w:r>
@@ -1297,17 +1283,8 @@
           <w:sz w:val="28"/>
         </w:rPr>
       </w:pPr>
-      <w:r>
-        <w:rPr>
-          <w:rFonts w:eastAsiaTheme="minorEastAsia"/>
-          <w:sz w:val="28"/>
-        </w:rPr>
-        <w:pict>
-          <v:shape id="_x0000_i1026" type="#_x0000_t75" style="width:467.15pt;height:49.4pt">
-            <v:imagedata r:id="rId10" o:title="SpeciesVisual_example"/>
-          </v:shape>
-        </w:pict>
-      </w:r>
+      <w:bookmarkStart w:id="4" w:name="_GoBack"/>
+      <w:bookmarkEnd w:id="4"/>
     </w:p>
     <w:p>
       <w:pPr>
@@ -1347,6 +1324,7 @@
         <w:rPr>
           <w:sz w:val="28"/>
         </w:rPr>
+        <w:lastRenderedPageBreak/>
         <w:t>Reaction Number</w:t>
       </w:r>
     </w:p>
@@ -1466,7 +1444,6 @@
         <w:rPr>
           <w:sz w:val="28"/>
         </w:rPr>
-        <w:lastRenderedPageBreak/>
         <w:t>Equilibrium constant</w:t>
       </w:r>
       <w:r>
@@ -1753,6 +1730,7 @@
         <w:rPr>
           <w:sz w:val="28"/>
         </w:rPr>
+        <w:lastRenderedPageBreak/>
         <w:t xml:space="preserve">We also generate multiple master files for each node when the verbose mode is turned on in Chemkin. The user will need to modify the path to the master file on line 20 of </w:t>
       </w:r>
       <w:r>

</xml_diff>

<commit_message>
Updated example used as example
</commit_message>
<xml_diff>
--- a/Visualization Tool Documentation - Chemkin.docx
+++ b/Visualization Tool Documentation - Chemkin.docx
@@ -921,6 +921,61 @@
           <w:sz w:val="28"/>
         </w:rPr>
       </w:pPr>
+      <w:r>
+        <w:rPr>
+          <w:rFonts w:eastAsiaTheme="minorEastAsia"/>
+          <w:noProof/>
+          <w:sz w:val="28"/>
+        </w:rPr>
+        <w:drawing>
+          <wp:inline distT="0" distB="0" distL="0" distR="0">
+            <wp:extent cx="5936615" cy="3329940"/>
+            <wp:effectExtent l="0" t="0" r="6985" b="3810"/>
+            <wp:docPr id="2" name="Picture 2" descr="C:\Users\ugupta\AppData\Local\Microsoft\Windows\INetCache\Content.Word\EthanolReformingVisualization.PNG"/>
+            <wp:cNvGraphicFramePr>
+              <a:graphicFrameLocks xmlns:a="http://schemas.openxmlformats.org/drawingml/2006/main" noChangeAspect="1"/>
+            </wp:cNvGraphicFramePr>
+            <a:graphic xmlns:a="http://schemas.openxmlformats.org/drawingml/2006/main">
+              <a:graphicData uri="http://schemas.openxmlformats.org/drawingml/2006/picture">
+                <pic:pic xmlns:pic="http://schemas.openxmlformats.org/drawingml/2006/picture">
+                  <pic:nvPicPr>
+                    <pic:cNvPr id="0" name="Picture 7" descr="C:\Users\ugupta\AppData\Local\Microsoft\Windows\INetCache\Content.Word\EthanolReformingVisualization.PNG"/>
+                    <pic:cNvPicPr>
+                      <a:picLocks noChangeAspect="1" noChangeArrowheads="1"/>
+                    </pic:cNvPicPr>
+                  </pic:nvPicPr>
+                  <pic:blipFill>
+                    <a:blip r:embed="rId9" cstate="print">
+                      <a:extLst>
+                        <a:ext uri="{28A0092B-C50C-407E-A947-70E740481C1C}">
+                          <a14:useLocalDpi xmlns:a14="http://schemas.microsoft.com/office/drawing/2010/main" val="0"/>
+                        </a:ext>
+                      </a:extLst>
+                    </a:blip>
+                    <a:srcRect/>
+                    <a:stretch>
+                      <a:fillRect/>
+                    </a:stretch>
+                  </pic:blipFill>
+                  <pic:spPr bwMode="auto">
+                    <a:xfrm>
+                      <a:off x="0" y="0"/>
+                      <a:ext cx="5936615" cy="3329940"/>
+                    </a:xfrm>
+                    <a:prstGeom prst="rect">
+                      <a:avLst/>
+                    </a:prstGeom>
+                    <a:noFill/>
+                    <a:ln>
+                      <a:noFill/>
+                    </a:ln>
+                  </pic:spPr>
+                </pic:pic>
+              </a:graphicData>
+            </a:graphic>
+          </wp:inline>
+        </w:drawing>
+      </w:r>
     </w:p>
     <w:p>
       <w:pPr>
@@ -1083,6 +1138,7 @@
               <w:rFonts w:ascii="Cambria Math" w:hAnsi="Cambria Math" w:cs="Cambria Math"/>
               <w:sz w:val="28"/>
             </w:rPr>
+            <w:lastRenderedPageBreak/>
             <m:t xml:space="preserve">Edge label, </m:t>
           </m:r>
           <m:sSub>
@@ -1265,26 +1321,99 @@
           <w:rFonts w:eastAsiaTheme="minorEastAsia"/>
           <w:sz w:val="28"/>
         </w:rPr>
-        <w:t>overall reaction network can be clicked to see the reactions that the species participates in. For example, if you click on “C*CH3FE*CH(S)” shown below, you will see species that generate the selected species on the left and species that are generated by the selected species on the right.</w:t>
-      </w:r>
-    </w:p>
-    <w:p>
-      <w:pPr>
+        <w:t>overall reaction network can be clicked to see the reactions that the species participates in. For example, if you click on “</w:t>
+      </w:r>
+      <w:r>
         <w:rPr>
           <w:rFonts w:eastAsiaTheme="minorEastAsia"/>
           <w:sz w:val="28"/>
         </w:rPr>
-      </w:pPr>
-    </w:p>
-    <w:p>
-      <w:pPr>
+        <w:t>CH3CH2OH</w:t>
+      </w:r>
+      <w:r>
         <w:rPr>
           <w:rFonts w:eastAsiaTheme="minorEastAsia"/>
           <w:sz w:val="28"/>
         </w:rPr>
-      </w:pPr>
-      <w:bookmarkStart w:id="4" w:name="_GoBack"/>
-      <w:bookmarkEnd w:id="4"/>
+        <w:t xml:space="preserve"> </w:t>
+      </w:r>
+      <w:r>
+        <w:rPr>
+          <w:rFonts w:eastAsiaTheme="minorEastAsia"/>
+          <w:sz w:val="28"/>
+        </w:rPr>
+        <w:t>(S)” shown below, you will see species that generate the selected species on the left and species that are generated by the selected species on the right.</w:t>
+      </w:r>
+    </w:p>
+    <w:p>
+      <w:pPr>
+        <w:rPr>
+          <w:rFonts w:eastAsiaTheme="minorEastAsia"/>
+          <w:sz w:val="28"/>
+        </w:rPr>
+      </w:pPr>
+    </w:p>
+    <w:p>
+      <w:pPr>
+        <w:rPr>
+          <w:rFonts w:eastAsiaTheme="minorEastAsia"/>
+          <w:sz w:val="28"/>
+        </w:rPr>
+      </w:pPr>
+      <w:r>
+        <w:rPr>
+          <w:noProof/>
+          <w:sz w:val="28"/>
+        </w:rPr>
+        <w:drawing>
+          <wp:inline distT="0" distB="0" distL="0" distR="0">
+            <wp:extent cx="5936615" cy="641350"/>
+            <wp:effectExtent l="0" t="0" r="6985" b="6350"/>
+            <wp:docPr id="1" name="Picture 1" descr="C:\Users\ugupta\AppData\Local\Microsoft\Windows\INetCache\Content.Word\EthanolOnSurfaceVisual.PNG"/>
+            <wp:cNvGraphicFramePr>
+              <a:graphicFrameLocks xmlns:a="http://schemas.openxmlformats.org/drawingml/2006/main" noChangeAspect="1"/>
+            </wp:cNvGraphicFramePr>
+            <a:graphic xmlns:a="http://schemas.openxmlformats.org/drawingml/2006/main">
+              <a:graphicData uri="http://schemas.openxmlformats.org/drawingml/2006/picture">
+                <pic:pic xmlns:pic="http://schemas.openxmlformats.org/drawingml/2006/picture">
+                  <pic:nvPicPr>
+                    <pic:cNvPr id="0" name="Picture 4" descr="C:\Users\ugupta\AppData\Local\Microsoft\Windows\INetCache\Content.Word\EthanolOnSurfaceVisual.PNG"/>
+                    <pic:cNvPicPr>
+                      <a:picLocks noChangeAspect="1" noChangeArrowheads="1"/>
+                    </pic:cNvPicPr>
+                  </pic:nvPicPr>
+                  <pic:blipFill>
+                    <a:blip r:embed="rId10" cstate="print">
+                      <a:extLst>
+                        <a:ext uri="{28A0092B-C50C-407E-A947-70E740481C1C}">
+                          <a14:useLocalDpi xmlns:a14="http://schemas.microsoft.com/office/drawing/2010/main" val="0"/>
+                        </a:ext>
+                      </a:extLst>
+                    </a:blip>
+                    <a:srcRect/>
+                    <a:stretch>
+                      <a:fillRect/>
+                    </a:stretch>
+                  </pic:blipFill>
+                  <pic:spPr bwMode="auto">
+                    <a:xfrm>
+                      <a:off x="0" y="0"/>
+                      <a:ext cx="5936615" cy="641350"/>
+                    </a:xfrm>
+                    <a:prstGeom prst="rect">
+                      <a:avLst/>
+                    </a:prstGeom>
+                    <a:noFill/>
+                    <a:ln>
+                      <a:noFill/>
+                    </a:ln>
+                  </pic:spPr>
+                </pic:pic>
+              </a:graphicData>
+            </a:graphic>
+          </wp:inline>
+        </w:drawing>
+      </w:r>
     </w:p>
     <w:p>
       <w:pPr>
@@ -1324,7 +1453,6 @@
         <w:rPr>
           <w:sz w:val="28"/>
         </w:rPr>
-        <w:lastRenderedPageBreak/>
         <w:t>Reaction Number</w:t>
       </w:r>
     </w:p>
@@ -1455,12 +1583,16 @@
     </w:p>
     <w:p>
       <w:pPr>
-        <w:pStyle w:val="ListParagraph"/>
-        <w:ind w:left="360"/>
-        <w:rPr>
-          <w:sz w:val="28"/>
-        </w:rPr>
-      </w:pPr>
+        <w:rPr>
+          <w:sz w:val="28"/>
+        </w:rPr>
+      </w:pPr>
+      <w:r>
+        <w:rPr>
+          <w:sz w:val="28"/>
+        </w:rPr>
+        <w:br w:type="page"/>
+      </w:r>
     </w:p>
     <w:p>
       <w:pPr>
@@ -1475,11 +1607,14 @@
           <w:color w:val="auto"/>
         </w:rPr>
       </w:pPr>
+      <w:bookmarkStart w:id="4" w:name="_GoBack"/>
+      <w:bookmarkEnd w:id="4"/>
       <w:r>
         <w:rPr>
           <w:b/>
           <w:color w:val="auto"/>
         </w:rPr>
+        <w:lastRenderedPageBreak/>
         <w:t>Bugs</w:t>
       </w:r>
     </w:p>
@@ -1730,7 +1865,6 @@
         <w:rPr>
           <w:sz w:val="28"/>
         </w:rPr>
-        <w:lastRenderedPageBreak/>
         <w:t xml:space="preserve">We also generate multiple master files for each node when the verbose mode is turned on in Chemkin. The user will need to modify the path to the master file on line 20 of </w:t>
       </w:r>
       <w:r>

</xml_diff>